<commit_message>
Update DesainWeb A_Destri Abdi Saputro_K3520019.docx
</commit_message>
<xml_diff>
--- a/Modul5/DesainWeb A_Destri Abdi Saputro_K3520019.docx
+++ b/Modul5/DesainWeb A_Destri Abdi Saputro_K3520019.docx
@@ -128,11 +128,19 @@
           <w:rFonts w:ascii="Times New Roman" w:hAnsi="Times New Roman" w:cs="Times New Roman"/>
         </w:rPr>
       </w:pPr>
+      <w:proofErr w:type="spellStart"/>
       <w:r>
         <w:rPr>
           <w:rFonts w:ascii="Times New Roman" w:hAnsi="Times New Roman" w:cs="Times New Roman"/>
         </w:rPr>
-        <w:t>Disusun oleh :</w:t>
+        <w:t>Disusun</w:t>
+      </w:r>
+      <w:proofErr w:type="spellEnd"/>
+      <w:r>
+        <w:rPr>
+          <w:rFonts w:ascii="Times New Roman" w:hAnsi="Times New Roman" w:cs="Times New Roman"/>
+        </w:rPr>
+        <w:t xml:space="preserve"> oleh :</w:t>
       </w:r>
     </w:p>
     <w:p>
@@ -142,12 +150,28 @@
           <w:rFonts w:ascii="Times New Roman" w:hAnsi="Times New Roman" w:cs="Times New Roman"/>
         </w:rPr>
       </w:pPr>
+      <w:proofErr w:type="spellStart"/>
       <w:r>
         <w:rPr>
           <w:rFonts w:ascii="Times New Roman" w:hAnsi="Times New Roman" w:cs="Times New Roman"/>
         </w:rPr>
-        <w:t>Destri Abdi Saputro</w:t>
+        <w:t>Destri</w:t>
       </w:r>
+      <w:proofErr w:type="spellEnd"/>
+      <w:r>
+        <w:rPr>
+          <w:rFonts w:ascii="Times New Roman" w:hAnsi="Times New Roman" w:cs="Times New Roman"/>
+        </w:rPr>
+        <w:t xml:space="preserve"> Abdi </w:t>
+      </w:r>
+      <w:proofErr w:type="spellStart"/>
+      <w:r>
+        <w:rPr>
+          <w:rFonts w:ascii="Times New Roman" w:hAnsi="Times New Roman" w:cs="Times New Roman"/>
+        </w:rPr>
+        <w:t>Saputro</w:t>
+      </w:r>
+      <w:proofErr w:type="spellEnd"/>
     </w:p>
     <w:p>
       <w:pPr>
@@ -2556,16 +2580,19 @@
     <w:p>
       <w:pPr>
         <w:rPr>
-          <w:noProof/>
-        </w:rPr>
-      </w:pPr>
-      <w:r>
-        <w:rPr>
           <w:rFonts w:ascii="Times New Roman" w:hAnsi="Times New Roman" w:cs="Times New Roman"/>
           <w:noProof/>
           <w:sz w:val="24"/>
           <w:szCs w:val="24"/>
         </w:rPr>
+      </w:pPr>
+      <w:r>
+        <w:rPr>
+          <w:rFonts w:ascii="Times New Roman" w:hAnsi="Times New Roman" w:cs="Times New Roman"/>
+          <w:noProof/>
+          <w:sz w:val="24"/>
+          <w:szCs w:val="24"/>
+        </w:rPr>
         <w:t xml:space="preserve">Yang berubah tulisan </w:t>
       </w:r>
       <w:r>
@@ -2594,6 +2621,83 @@
           <w:szCs w:val="24"/>
         </w:rPr>
         <w:t>tag&lt;p&gt;….&lt;/p&gt;, karena tag &lt;p&gt; sudah diberikan style pada tag &lt;style&gt;.</w:t>
+      </w:r>
+    </w:p>
+    <w:p>
+      <w:pPr>
+        <w:rPr>
+          <w:rFonts w:ascii="Times New Roman" w:hAnsi="Times New Roman" w:cs="Times New Roman"/>
+          <w:noProof/>
+          <w:sz w:val="24"/>
+          <w:szCs w:val="24"/>
+        </w:rPr>
+      </w:pPr>
+      <w:r>
+        <w:rPr>
+          <w:rFonts w:ascii="Times New Roman" w:hAnsi="Times New Roman" w:cs="Times New Roman"/>
+          <w:noProof/>
+          <w:sz w:val="24"/>
+          <w:szCs w:val="24"/>
+        </w:rPr>
+        <w:t xml:space="preserve">Link Latihan : </w:t>
+      </w:r>
+      <w:hyperlink r:id="rId29" w:history="1">
+        <w:r>
+          <w:rPr>
+            <w:rStyle w:val="Hyperlink"/>
+            <w:rFonts w:ascii="Times New Roman" w:hAnsi="Times New Roman" w:cs="Times New Roman"/>
+            <w:noProof/>
+            <w:sz w:val="24"/>
+            <w:szCs w:val="24"/>
+          </w:rPr>
+          <w:t>https://github.com/DestriAbdiSaputro/Desain-Web/tree/main/Modul5/latihan</w:t>
+        </w:r>
+      </w:hyperlink>
+      <w:r>
+        <w:rPr>
+          <w:rFonts w:ascii="Times New Roman" w:hAnsi="Times New Roman" w:cs="Times New Roman"/>
+          <w:noProof/>
+          <w:sz w:val="24"/>
+          <w:szCs w:val="24"/>
+        </w:rPr>
+        <w:t xml:space="preserve"> </w:t>
+      </w:r>
+    </w:p>
+    <w:p>
+      <w:pPr>
+        <w:rPr>
+          <w:noProof/>
+        </w:rPr>
+      </w:pPr>
+      <w:r>
+        <w:rPr>
+          <w:rFonts w:ascii="Times New Roman" w:hAnsi="Times New Roman" w:cs="Times New Roman"/>
+          <w:noProof/>
+          <w:sz w:val="24"/>
+          <w:szCs w:val="24"/>
+        </w:rPr>
+        <w:t xml:space="preserve">Link Tugas : </w:t>
+      </w:r>
+      <w:hyperlink r:id="rId30" w:history="1">
+        <w:r>
+          <w:rPr>
+            <w:rStyle w:val="Hyperlink"/>
+            <w:rFonts w:ascii="Times New Roman" w:hAnsi="Times New Roman" w:cs="Times New Roman"/>
+            <w:noProof/>
+            <w:sz w:val="24"/>
+            <w:szCs w:val="24"/>
+          </w:rPr>
+          <w:t>https://github.com/DestriAbdiSaputro/Desain-Web/tree/main/Modul5/tugas</w:t>
+        </w:r>
+      </w:hyperlink>
+      <w:r>
+        <w:rPr>
+          <w:rFonts w:ascii="Times New Roman" w:hAnsi="Times New Roman" w:cs="Times New Roman"/>
+          <w:noProof/>
+          <w:sz w:val="24"/>
+          <w:szCs w:val="24"/>
+        </w:rPr>
+        <w:t xml:space="preserve"> </w:t>
       </w:r>
     </w:p>
     <w:sectPr>
@@ -3066,6 +3170,29 @@
       <w:szCs w:val="22"/>
     </w:rPr>
   </w:style>
+  <w:style w:type="character" w:styleId="Hyperlink">
+    <w:name w:val="Hyperlink"/>
+    <w:basedOn w:val="DefaultParagraphFont"/>
+    <w:uiPriority w:val="99"/>
+    <w:unhideWhenUsed/>
+    <w:rsid w:val="001B45D6"/>
+    <w:rPr>
+      <w:color w:val="0563C1" w:themeColor="hyperlink"/>
+      <w:u w:val="single"/>
+    </w:rPr>
+  </w:style>
+  <w:style w:type="character" w:styleId="UnresolvedMention">
+    <w:name w:val="Unresolved Mention"/>
+    <w:basedOn w:val="DefaultParagraphFont"/>
+    <w:uiPriority w:val="99"/>
+    <w:semiHidden/>
+    <w:unhideWhenUsed/>
+    <w:rsid w:val="001B45D6"/>
+    <w:rPr>
+      <w:color w:val="605E5C"/>
+      <w:shd w:val="clear" w:color="auto" w:fill="E1DFDD"/>
+    </w:rPr>
+  </w:style>
 </w:styles>
 </file>
 
@@ -3074,10 +3201,10 @@
   <a:themeElements>
     <a:clrScheme name="Office">
       <a:dk1>
-        <a:sysClr val="windowText" lastClr="000000"/>
+        <a:sysClr val="windowText" lastClr="979797"/>
       </a:dk1>
       <a:lt1>
-        <a:sysClr val="window" lastClr="FFFFFF"/>
+        <a:sysClr val="window" lastClr="1E1E1E"/>
       </a:lt1>
       <a:dk2>
         <a:srgbClr val="44546A"/>

</xml_diff>